<commit_message>
Hasta el modulo 39
</commit_message>
<xml_diff>
--- a/html-css/Notas.docx
+++ b/html-css/Notas.docx
@@ -254,7 +254,7 @@
       <w:r>
         <w:rPr>
           <w:noProof/>
-          <w:lang w:eastAsia="es-EC"/>
+          <w:lang w:val="es-ES" w:eastAsia="es-ES"/>
         </w:rPr>
         <w:drawing>
           <wp:inline distT="0" distB="0" distL="0" distR="0" wp14:anchorId="747E3900" wp14:editId="6B210D12">
@@ -1206,7 +1206,7 @@
       <w:r>
         <w:rPr>
           <w:noProof/>
-          <w:lang w:eastAsia="es-EC"/>
+          <w:lang w:val="es-ES" w:eastAsia="es-ES"/>
         </w:rPr>
         <w:drawing>
           <wp:inline distT="0" distB="0" distL="0" distR="0" wp14:anchorId="04B8EBB3" wp14:editId="2EF5DDF0">
@@ -11174,7 +11174,7 @@
       <w:r>
         <w:rPr>
           <w:noProof/>
-          <w:lang w:eastAsia="es-EC"/>
+          <w:lang w:val="es-ES" w:eastAsia="es-ES"/>
         </w:rPr>
         <w:drawing>
           <wp:inline distT="0" distB="0" distL="0" distR="0" wp14:anchorId="33F14E22" wp14:editId="470F9CB5">
@@ -11250,7 +11250,25 @@
             <w:color w:val="000000"/>
             <w:shd w:val="clear" w:color="auto" w:fill="F6F6F6"/>
           </w:rPr>
-          <w:t xml:space="preserve"> / BEM</w:t>
+          <w:t xml:space="preserve"> / B</w:t>
+        </w:r>
+        <w:r>
+          <w:rPr>
+            <w:rStyle w:val="Hipervnculo"/>
+            <w:rFonts w:ascii="Arial" w:hAnsi="Arial" w:cs="Arial"/>
+            <w:color w:val="000000"/>
+            <w:shd w:val="clear" w:color="auto" w:fill="F6F6F6"/>
+          </w:rPr>
+          <w:t>E</w:t>
+        </w:r>
+        <w:r>
+          <w:rPr>
+            <w:rStyle w:val="Hipervnculo"/>
+            <w:rFonts w:ascii="Arial" w:hAnsi="Arial" w:cs="Arial"/>
+            <w:color w:val="000000"/>
+            <w:shd w:val="clear" w:color="auto" w:fill="F6F6F6"/>
+          </w:rPr>
+          <w:t>M</w:t>
         </w:r>
       </w:hyperlink>
       <w:r>
@@ -12341,7 +12359,7 @@
       <w:r>
         <w:rPr>
           <w:noProof/>
-          <w:lang w:eastAsia="es-EC"/>
+          <w:lang w:val="es-ES" w:eastAsia="es-ES"/>
         </w:rPr>
         <w:drawing>
           <wp:inline distT="0" distB="0" distL="0" distR="0" wp14:anchorId="32FA9990" wp14:editId="23E77DBE">
@@ -12918,7 +12936,7 @@
       <w:r>
         <w:rPr>
           <w:noProof/>
-          <w:lang w:eastAsia="es-EC"/>
+          <w:lang w:val="es-ES" w:eastAsia="es-ES"/>
         </w:rPr>
         <w:lastRenderedPageBreak/>
         <w:drawing>
@@ -13152,7 +13170,7 @@
       <w:r>
         <w:rPr>
           <w:noProof/>
-          <w:lang w:eastAsia="es-EC"/>
+          <w:lang w:val="es-ES" w:eastAsia="es-ES"/>
         </w:rPr>
         <w:drawing>
           <wp:inline distT="0" distB="0" distL="0" distR="0" wp14:anchorId="36373652" wp14:editId="7464D56D">
@@ -13199,7 +13217,7 @@
       <w:r>
         <w:rPr>
           <w:noProof/>
-          <w:lang w:eastAsia="es-EC"/>
+          <w:lang w:val="es-ES" w:eastAsia="es-ES"/>
         </w:rPr>
         <w:lastRenderedPageBreak/>
         <w:drawing>
@@ -13357,7 +13375,7 @@
       <w:r>
         <w:rPr>
           <w:noProof/>
-          <w:lang w:eastAsia="es-EC"/>
+          <w:lang w:val="es-ES" w:eastAsia="es-ES"/>
         </w:rPr>
         <w:drawing>
           <wp:inline distT="0" distB="0" distL="0" distR="0" wp14:anchorId="0FF3915F" wp14:editId="78443215">
@@ -13592,12 +13610,1456 @@
     <w:p>
       <w:pPr>
         <w:spacing w:after="0"/>
-        <w:rPr>
-          <w:b/>
-        </w:rPr>
-      </w:pPr>
+        <w:jc w:val="center"/>
+        <w:rPr>
+          <w:b/>
+        </w:rPr>
+      </w:pPr>
+      <w:r>
+        <w:rPr>
+          <w:noProof/>
+          <w:lang w:val="es-ES" w:eastAsia="es-ES"/>
+        </w:rPr>
+        <w:drawing>
+          <wp:inline distT="0" distB="0" distL="0" distR="0" wp14:anchorId="18EF84C4" wp14:editId="4F2C8165">
+            <wp:extent cx="2390775" cy="1895475"/>
+            <wp:effectExtent l="0" t="0" r="9525" b="9525"/>
+            <wp:docPr id="8" name="Imagen 8"/>
+            <wp:cNvGraphicFramePr>
+              <a:graphicFrameLocks xmlns:a="http://schemas.openxmlformats.org/drawingml/2006/main" noChangeAspect="1"/>
+            </wp:cNvGraphicFramePr>
+            <a:graphic xmlns:a="http://schemas.openxmlformats.org/drawingml/2006/main">
+              <a:graphicData uri="http://schemas.openxmlformats.org/drawingml/2006/picture">
+                <pic:pic xmlns:pic="http://schemas.openxmlformats.org/drawingml/2006/picture">
+                  <pic:nvPicPr>
+                    <pic:cNvPr id="1" name=""/>
+                    <pic:cNvPicPr/>
+                  </pic:nvPicPr>
+                  <pic:blipFill>
+                    <a:blip r:embed="rId17"/>
+                    <a:stretch>
+                      <a:fillRect/>
+                    </a:stretch>
+                  </pic:blipFill>
+                  <pic:spPr>
+                    <a:xfrm>
+                      <a:off x="0" y="0"/>
+                      <a:ext cx="2390775" cy="1895475"/>
+                    </a:xfrm>
+                    <a:prstGeom prst="rect">
+                      <a:avLst/>
+                    </a:prstGeom>
+                  </pic:spPr>
+                </pic:pic>
+              </a:graphicData>
+            </a:graphic>
+          </wp:inline>
+        </w:drawing>
+      </w:r>
+    </w:p>
+    <w:p>
+      <w:pPr>
+        <w:spacing w:after="0"/>
+        <w:rPr>
+          <w:b/>
+        </w:rPr>
+      </w:pPr>
+    </w:p>
+    <w:p>
+      <w:pPr>
+        <w:spacing w:after="0"/>
+        <w:rPr>
+          <w:lang w:val="es-ES"/>
+        </w:rPr>
+      </w:pPr>
+      <w:r>
+        <w:rPr>
+          <w:b/>
+          <w:lang w:val="es-ES"/>
+        </w:rPr>
+        <w:t xml:space="preserve">EM: </w:t>
+      </w:r>
+      <w:proofErr w:type="spellStart"/>
+      <w:r>
+        <w:rPr>
+          <w:lang w:val="es-ES"/>
+        </w:rPr>
+        <w:t>It</w:t>
+      </w:r>
+      <w:proofErr w:type="spellEnd"/>
+      <w:r>
+        <w:rPr>
+          <w:lang w:val="es-ES"/>
+        </w:rPr>
+        <w:t xml:space="preserve"> </w:t>
+      </w:r>
+      <w:proofErr w:type="spellStart"/>
+      <w:r>
+        <w:rPr>
+          <w:lang w:val="es-ES"/>
+        </w:rPr>
+        <w:t>depends</w:t>
+      </w:r>
+      <w:proofErr w:type="spellEnd"/>
+      <w:r>
+        <w:rPr>
+          <w:lang w:val="es-ES"/>
+        </w:rPr>
+        <w:t xml:space="preserve"> </w:t>
+      </w:r>
+      <w:proofErr w:type="spellStart"/>
+      <w:r>
+        <w:rPr>
+          <w:lang w:val="es-ES"/>
+        </w:rPr>
+        <w:t>on</w:t>
+      </w:r>
+      <w:proofErr w:type="spellEnd"/>
+      <w:r>
+        <w:rPr>
+          <w:lang w:val="es-ES"/>
+        </w:rPr>
+        <w:t xml:space="preserve"> </w:t>
+      </w:r>
+      <w:proofErr w:type="spellStart"/>
+      <w:r>
+        <w:rPr>
+          <w:lang w:val="es-ES"/>
+        </w:rPr>
+        <w:t>parent</w:t>
+      </w:r>
+      <w:proofErr w:type="spellEnd"/>
+      <w:r>
+        <w:rPr>
+          <w:lang w:val="es-ES"/>
+        </w:rPr>
+        <w:t xml:space="preserve"> </w:t>
+      </w:r>
+      <w:proofErr w:type="spellStart"/>
+      <w:r>
+        <w:rPr>
+          <w:lang w:val="es-ES"/>
+        </w:rPr>
+        <w:t>element</w:t>
+      </w:r>
+      <w:proofErr w:type="spellEnd"/>
+    </w:p>
+    <w:p>
+      <w:pPr>
+        <w:spacing w:after="0"/>
+        <w:rPr>
+          <w:lang w:val="es-ES"/>
+        </w:rPr>
+      </w:pPr>
+      <w:r>
+        <w:rPr>
+          <w:b/>
+          <w:lang w:val="es-ES"/>
+        </w:rPr>
+        <w:t>REM</w:t>
+      </w:r>
+      <w:r>
+        <w:rPr>
+          <w:b/>
+          <w:lang w:val="es-ES"/>
+        </w:rPr>
+        <w:t xml:space="preserve">: </w:t>
+      </w:r>
+      <w:proofErr w:type="spellStart"/>
+      <w:r>
+        <w:rPr>
+          <w:lang w:val="es-ES"/>
+        </w:rPr>
+        <w:t>Easily</w:t>
+      </w:r>
+      <w:proofErr w:type="spellEnd"/>
+      <w:r>
+        <w:rPr>
+          <w:lang w:val="es-ES"/>
+        </w:rPr>
+        <w:t xml:space="preserve"> </w:t>
+      </w:r>
+      <w:proofErr w:type="spellStart"/>
+      <w:r>
+        <w:rPr>
+          <w:lang w:val="es-ES"/>
+        </w:rPr>
+        <w:t>scalable</w:t>
+      </w:r>
+      <w:proofErr w:type="spellEnd"/>
+      <w:r>
+        <w:rPr>
+          <w:lang w:val="es-ES"/>
+        </w:rPr>
+        <w:t xml:space="preserve"> in </w:t>
+      </w:r>
+      <w:proofErr w:type="spellStart"/>
+      <w:r>
+        <w:rPr>
+          <w:lang w:val="es-ES"/>
+        </w:rPr>
+        <w:t>responsiveness</w:t>
+      </w:r>
+      <w:proofErr w:type="spellEnd"/>
+      <w:r>
+        <w:rPr>
+          <w:lang w:val="es-ES"/>
+        </w:rPr>
+        <w:t xml:space="preserve">, </w:t>
+      </w:r>
+      <w:proofErr w:type="spellStart"/>
+      <w:r>
+        <w:rPr>
+          <w:lang w:val="es-ES"/>
+        </w:rPr>
+        <w:t>always</w:t>
+      </w:r>
+      <w:proofErr w:type="spellEnd"/>
+      <w:r>
+        <w:rPr>
+          <w:lang w:val="es-ES"/>
+        </w:rPr>
+        <w:t xml:space="preserve"> </w:t>
+      </w:r>
+      <w:proofErr w:type="spellStart"/>
+      <w:r>
+        <w:rPr>
+          <w:lang w:val="es-ES"/>
+        </w:rPr>
+        <w:t>have</w:t>
+      </w:r>
+      <w:proofErr w:type="spellEnd"/>
+      <w:r>
+        <w:rPr>
+          <w:lang w:val="es-ES"/>
+        </w:rPr>
+        <w:t xml:space="preserve"> as a </w:t>
+      </w:r>
+      <w:proofErr w:type="spellStart"/>
+      <w:r>
+        <w:rPr>
+          <w:lang w:val="es-ES"/>
+        </w:rPr>
+        <w:t>reference</w:t>
+      </w:r>
+      <w:proofErr w:type="spellEnd"/>
+      <w:r>
+        <w:rPr>
+          <w:lang w:val="es-ES"/>
+        </w:rPr>
+        <w:t xml:space="preserve"> </w:t>
+      </w:r>
+      <w:proofErr w:type="spellStart"/>
+      <w:r>
+        <w:rPr>
+          <w:lang w:val="es-ES"/>
+        </w:rPr>
+        <w:t>html</w:t>
+      </w:r>
+      <w:proofErr w:type="spellEnd"/>
+      <w:r>
+        <w:rPr>
+          <w:lang w:val="es-ES"/>
+        </w:rPr>
+        <w:t xml:space="preserve"> </w:t>
+      </w:r>
+      <w:proofErr w:type="spellStart"/>
+      <w:r>
+        <w:rPr>
+          <w:lang w:val="es-ES"/>
+        </w:rPr>
+        <w:t>tag</w:t>
+      </w:r>
+      <w:proofErr w:type="spellEnd"/>
+    </w:p>
+    <w:p>
+      <w:pPr>
+        <w:spacing w:after="0"/>
+        <w:rPr>
+          <w:lang w:val="es-ES"/>
+        </w:rPr>
+      </w:pPr>
+    </w:p>
+    <w:p>
+      <w:pPr>
+        <w:shd w:val="clear" w:color="auto" w:fill="1E1E1E"/>
+        <w:spacing w:after="0" w:line="285" w:lineRule="atLeast"/>
+        <w:rPr>
+          <w:rFonts w:ascii="Consolas" w:eastAsia="Times New Roman" w:hAnsi="Consolas" w:cs="Times New Roman"/>
+          <w:color w:val="D4D4D4"/>
+          <w:sz w:val="21"/>
+          <w:szCs w:val="21"/>
+          <w:lang w:val="es-ES" w:eastAsia="es-ES"/>
+        </w:rPr>
+      </w:pPr>
+      <w:proofErr w:type="spellStart"/>
+      <w:proofErr w:type="gramStart"/>
+      <w:r>
+        <w:rPr>
+          <w:rFonts w:ascii="Consolas" w:eastAsia="Times New Roman" w:hAnsi="Consolas" w:cs="Times New Roman"/>
+          <w:color w:val="D7BA7D"/>
+          <w:sz w:val="21"/>
+          <w:szCs w:val="21"/>
+          <w:lang w:val="es-ES" w:eastAsia="es-ES"/>
+        </w:rPr>
+        <w:t>html</w:t>
+      </w:r>
+      <w:proofErr w:type="spellEnd"/>
+      <w:proofErr w:type="gramEnd"/>
+      <w:r>
+        <w:rPr>
+          <w:rFonts w:ascii="Consolas" w:eastAsia="Times New Roman" w:hAnsi="Consolas" w:cs="Times New Roman"/>
+          <w:color w:val="D4D4D4"/>
+          <w:sz w:val="21"/>
+          <w:szCs w:val="21"/>
+          <w:lang w:val="es-ES" w:eastAsia="es-ES"/>
+        </w:rPr>
+        <w:t>{</w:t>
+      </w:r>
+    </w:p>
+    <w:p>
+      <w:pPr>
+        <w:shd w:val="clear" w:color="auto" w:fill="1E1E1E"/>
+        <w:spacing w:after="0" w:line="285" w:lineRule="atLeast"/>
+        <w:rPr>
+          <w:rFonts w:ascii="Consolas" w:eastAsia="Times New Roman" w:hAnsi="Consolas" w:cs="Times New Roman"/>
+          <w:color w:val="D4D4D4"/>
+          <w:sz w:val="21"/>
+          <w:szCs w:val="21"/>
+          <w:lang w:val="es-ES" w:eastAsia="es-ES"/>
+        </w:rPr>
+      </w:pPr>
+      <w:r>
+        <w:rPr>
+          <w:rFonts w:ascii="Consolas" w:eastAsia="Times New Roman" w:hAnsi="Consolas" w:cs="Times New Roman"/>
+          <w:color w:val="D4D4D4"/>
+          <w:sz w:val="21"/>
+          <w:szCs w:val="21"/>
+          <w:lang w:val="es-ES" w:eastAsia="es-ES"/>
+        </w:rPr>
+        <w:t>    </w:t>
+      </w:r>
+      <w:proofErr w:type="spellStart"/>
+      <w:proofErr w:type="gramStart"/>
+      <w:r>
+        <w:rPr>
+          <w:rFonts w:ascii="Consolas" w:eastAsia="Times New Roman" w:hAnsi="Consolas" w:cs="Times New Roman"/>
+          <w:color w:val="9CDCFE"/>
+          <w:sz w:val="21"/>
+          <w:szCs w:val="21"/>
+          <w:lang w:val="es-ES" w:eastAsia="es-ES"/>
+        </w:rPr>
+        <w:t>font-size</w:t>
+      </w:r>
+      <w:proofErr w:type="spellEnd"/>
+      <w:proofErr w:type="gramEnd"/>
+      <w:r>
+        <w:rPr>
+          <w:rFonts w:ascii="Consolas" w:eastAsia="Times New Roman" w:hAnsi="Consolas" w:cs="Times New Roman"/>
+          <w:color w:val="D4D4D4"/>
+          <w:sz w:val="21"/>
+          <w:szCs w:val="21"/>
+          <w:lang w:val="es-ES" w:eastAsia="es-ES"/>
+        </w:rPr>
+        <w:t>: </w:t>
+      </w:r>
+      <w:r>
+        <w:rPr>
+          <w:rFonts w:ascii="Consolas" w:eastAsia="Times New Roman" w:hAnsi="Consolas" w:cs="Times New Roman"/>
+          <w:color w:val="B5CEA8"/>
+          <w:sz w:val="21"/>
+          <w:szCs w:val="21"/>
+          <w:lang w:val="es-ES" w:eastAsia="es-ES"/>
+        </w:rPr>
+        <w:t>62.5%</w:t>
+      </w:r>
+      <w:r>
+        <w:rPr>
+          <w:rFonts w:ascii="Consolas" w:eastAsia="Times New Roman" w:hAnsi="Consolas" w:cs="Times New Roman"/>
+          <w:color w:val="D4D4D4"/>
+          <w:sz w:val="21"/>
+          <w:szCs w:val="21"/>
+          <w:lang w:val="es-ES" w:eastAsia="es-ES"/>
+        </w:rPr>
+        <w:t>;</w:t>
+      </w:r>
+    </w:p>
+    <w:p>
+      <w:pPr>
+        <w:shd w:val="clear" w:color="auto" w:fill="1E1E1E"/>
+        <w:spacing w:after="0" w:line="285" w:lineRule="atLeast"/>
+        <w:rPr>
+          <w:rFonts w:ascii="Consolas" w:eastAsia="Times New Roman" w:hAnsi="Consolas" w:cs="Times New Roman"/>
+          <w:color w:val="D4D4D4"/>
+          <w:sz w:val="21"/>
+          <w:szCs w:val="21"/>
+          <w:lang w:val="es-ES" w:eastAsia="es-ES"/>
+        </w:rPr>
+      </w:pPr>
+      <w:r>
+        <w:rPr>
+          <w:rFonts w:ascii="Consolas" w:eastAsia="Times New Roman" w:hAnsi="Consolas" w:cs="Times New Roman"/>
+          <w:color w:val="D4D4D4"/>
+          <w:sz w:val="21"/>
+          <w:szCs w:val="21"/>
+          <w:lang w:val="es-ES" w:eastAsia="es-ES"/>
+        </w:rPr>
+        <w:t>}</w:t>
+      </w:r>
+    </w:p>
+    <w:p>
+      <w:pPr>
+        <w:shd w:val="clear" w:color="auto" w:fill="1E1E1E"/>
+        <w:spacing w:after="0" w:line="285" w:lineRule="atLeast"/>
+        <w:rPr>
+          <w:rFonts w:ascii="Consolas" w:eastAsia="Times New Roman" w:hAnsi="Consolas" w:cs="Times New Roman"/>
+          <w:color w:val="D4D4D4"/>
+          <w:sz w:val="21"/>
+          <w:szCs w:val="21"/>
+          <w:lang w:val="es-ES" w:eastAsia="es-ES"/>
+        </w:rPr>
+      </w:pPr>
+      <w:proofErr w:type="gramStart"/>
+      <w:r>
+        <w:rPr>
+          <w:rFonts w:ascii="Consolas" w:eastAsia="Times New Roman" w:hAnsi="Consolas" w:cs="Times New Roman"/>
+          <w:color w:val="D7BA7D"/>
+          <w:sz w:val="21"/>
+          <w:szCs w:val="21"/>
+          <w:lang w:val="es-ES" w:eastAsia="es-ES"/>
+        </w:rPr>
+        <w:t>p</w:t>
+      </w:r>
+      <w:r>
+        <w:rPr>
+          <w:rFonts w:ascii="Consolas" w:eastAsia="Times New Roman" w:hAnsi="Consolas" w:cs="Times New Roman"/>
+          <w:color w:val="D4D4D4"/>
+          <w:sz w:val="21"/>
+          <w:szCs w:val="21"/>
+          <w:lang w:val="es-ES" w:eastAsia="es-ES"/>
+        </w:rPr>
+        <w:t>{</w:t>
+      </w:r>
+      <w:proofErr w:type="gramEnd"/>
+    </w:p>
+    <w:p>
+      <w:pPr>
+        <w:shd w:val="clear" w:color="auto" w:fill="1E1E1E"/>
+        <w:spacing w:after="0" w:line="285" w:lineRule="atLeast"/>
+        <w:rPr>
+          <w:rFonts w:ascii="Consolas" w:eastAsia="Times New Roman" w:hAnsi="Consolas" w:cs="Times New Roman"/>
+          <w:color w:val="D4D4D4"/>
+          <w:sz w:val="21"/>
+          <w:szCs w:val="21"/>
+          <w:lang w:val="es-ES" w:eastAsia="es-ES"/>
+        </w:rPr>
+      </w:pPr>
+      <w:r>
+        <w:rPr>
+          <w:rFonts w:ascii="Consolas" w:eastAsia="Times New Roman" w:hAnsi="Consolas" w:cs="Times New Roman"/>
+          <w:color w:val="D4D4D4"/>
+          <w:sz w:val="21"/>
+          <w:szCs w:val="21"/>
+          <w:lang w:val="es-ES" w:eastAsia="es-ES"/>
+        </w:rPr>
+        <w:t>    </w:t>
+      </w:r>
+      <w:proofErr w:type="spellStart"/>
+      <w:proofErr w:type="gramStart"/>
+      <w:r>
+        <w:rPr>
+          <w:rFonts w:ascii="Consolas" w:eastAsia="Times New Roman" w:hAnsi="Consolas" w:cs="Times New Roman"/>
+          <w:color w:val="9CDCFE"/>
+          <w:sz w:val="21"/>
+          <w:szCs w:val="21"/>
+          <w:lang w:val="es-ES" w:eastAsia="es-ES"/>
+        </w:rPr>
+        <w:t>font-size</w:t>
+      </w:r>
+      <w:proofErr w:type="spellEnd"/>
+      <w:proofErr w:type="gramEnd"/>
+      <w:r>
+        <w:rPr>
+          <w:rFonts w:ascii="Consolas" w:eastAsia="Times New Roman" w:hAnsi="Consolas" w:cs="Times New Roman"/>
+          <w:color w:val="D4D4D4"/>
+          <w:sz w:val="21"/>
+          <w:szCs w:val="21"/>
+          <w:lang w:val="es-ES" w:eastAsia="es-ES"/>
+        </w:rPr>
+        <w:t>: </w:t>
+      </w:r>
+      <w:r>
+        <w:rPr>
+          <w:rFonts w:ascii="Consolas" w:eastAsia="Times New Roman" w:hAnsi="Consolas" w:cs="Times New Roman"/>
+          <w:color w:val="B5CEA8"/>
+          <w:sz w:val="21"/>
+          <w:szCs w:val="21"/>
+          <w:lang w:val="es-ES" w:eastAsia="es-ES"/>
+        </w:rPr>
+        <w:t>1.6rem</w:t>
+      </w:r>
+      <w:r>
+        <w:rPr>
+          <w:rFonts w:ascii="Consolas" w:eastAsia="Times New Roman" w:hAnsi="Consolas" w:cs="Times New Roman"/>
+          <w:color w:val="D4D4D4"/>
+          <w:sz w:val="21"/>
+          <w:szCs w:val="21"/>
+          <w:lang w:val="es-ES" w:eastAsia="es-ES"/>
+        </w:rPr>
+        <w:t>;</w:t>
+      </w:r>
+      <w:r>
+        <w:rPr>
+          <w:rFonts w:ascii="Consolas" w:eastAsia="Times New Roman" w:hAnsi="Consolas" w:cs="Times New Roman"/>
+          <w:color w:val="D4D4D4"/>
+          <w:sz w:val="21"/>
+          <w:szCs w:val="21"/>
+          <w:lang w:val="es-ES" w:eastAsia="es-ES"/>
+        </w:rPr>
+        <w:t xml:space="preserve"> </w:t>
+      </w:r>
+    </w:p>
+    <w:p>
+      <w:pPr>
+        <w:shd w:val="clear" w:color="auto" w:fill="1E1E1E"/>
+        <w:spacing w:after="0" w:line="285" w:lineRule="atLeast"/>
+        <w:rPr>
+          <w:rFonts w:ascii="Consolas" w:eastAsia="Times New Roman" w:hAnsi="Consolas" w:cs="Times New Roman"/>
+          <w:color w:val="D4D4D4"/>
+          <w:sz w:val="21"/>
+          <w:szCs w:val="21"/>
+          <w:lang w:val="es-ES" w:eastAsia="es-ES"/>
+        </w:rPr>
+      </w:pPr>
+      <w:r>
+        <w:rPr>
+          <w:rFonts w:ascii="Consolas" w:eastAsia="Times New Roman" w:hAnsi="Consolas" w:cs="Times New Roman"/>
+          <w:color w:val="D4D4D4"/>
+          <w:sz w:val="21"/>
+          <w:szCs w:val="21"/>
+          <w:lang w:val="es-ES" w:eastAsia="es-ES"/>
+        </w:rPr>
+        <w:t>}</w:t>
+      </w:r>
+    </w:p>
+    <w:p>
+      <w:pPr>
+        <w:spacing w:after="0"/>
+        <w:rPr>
+          <w:lang w:val="en-US"/>
+        </w:rPr>
+      </w:pPr>
+    </w:p>
+    <w:p>
+      <w:pPr>
+        <w:pStyle w:val="NormalWeb"/>
+        <w:shd w:val="clear" w:color="auto" w:fill="FFFFFF"/>
+        <w:spacing w:before="0" w:beforeAutospacing="0" w:after="0" w:afterAutospacing="0"/>
+        <w:rPr>
+          <w:rFonts w:ascii="Arial" w:hAnsi="Arial" w:cs="Arial"/>
+          <w:color w:val="4A4A4A"/>
+        </w:rPr>
+      </w:pPr>
+      <w:r>
+        <w:rPr>
+          <w:rFonts w:ascii="Arial" w:hAnsi="Arial" w:cs="Arial"/>
+          <w:color w:val="4A4A4A"/>
+        </w:rPr>
+        <w:t>Esto</w:t>
+      </w:r>
+      <w:r>
+        <w:rPr>
+          <w:rFonts w:ascii="Arial" w:hAnsi="Arial" w:cs="Arial"/>
+          <w:color w:val="4A4A4A"/>
+        </w:rPr>
+        <w:t xml:space="preserve"> lo que </w:t>
+      </w:r>
+      <w:r>
+        <w:rPr>
+          <w:rFonts w:ascii="Arial" w:hAnsi="Arial" w:cs="Arial"/>
+          <w:color w:val="4A4A4A"/>
+        </w:rPr>
+        <w:t>hará</w:t>
+      </w:r>
+      <w:r>
+        <w:rPr>
+          <w:rFonts w:ascii="Arial" w:hAnsi="Arial" w:cs="Arial"/>
+          <w:color w:val="4A4A4A"/>
+        </w:rPr>
+        <w:t xml:space="preserve"> es darle </w:t>
+      </w:r>
+      <w:r>
+        <w:rPr>
+          <w:rFonts w:ascii="Arial" w:hAnsi="Arial" w:cs="Arial"/>
+          <w:color w:val="4A4A4A"/>
+        </w:rPr>
+        <w:t>al</w:t>
+      </w:r>
+      <w:r>
+        <w:rPr>
+          <w:rFonts w:ascii="Arial" w:hAnsi="Arial" w:cs="Arial"/>
+          <w:color w:val="4A4A4A"/>
+        </w:rPr>
+        <w:t xml:space="preserve"> </w:t>
+      </w:r>
+      <w:proofErr w:type="spellStart"/>
+      <w:r>
+        <w:rPr>
+          <w:rFonts w:ascii="Arial" w:hAnsi="Arial" w:cs="Arial"/>
+          <w:color w:val="4A4A4A"/>
+        </w:rPr>
+        <w:t>html</w:t>
+      </w:r>
+      <w:proofErr w:type="spellEnd"/>
+      <w:r>
+        <w:rPr>
+          <w:rFonts w:ascii="Arial" w:hAnsi="Arial" w:cs="Arial"/>
+          <w:color w:val="4A4A4A"/>
+        </w:rPr>
+        <w:t xml:space="preserve"> un valor de 10px ya que 16px - 62.5% = 10px</w:t>
+      </w:r>
+      <w:r>
+        <w:rPr>
+          <w:rFonts w:ascii="Arial" w:hAnsi="Arial" w:cs="Arial"/>
+          <w:color w:val="4A4A4A"/>
+        </w:rPr>
+        <w:t xml:space="preserve">, </w:t>
+      </w:r>
+      <w:r>
+        <w:rPr>
+          <w:rFonts w:ascii="Arial" w:hAnsi="Arial" w:cs="Arial"/>
+          <w:color w:val="4A4A4A"/>
+        </w:rPr>
+        <w:t xml:space="preserve">ahora si por ejemplo a una etiqueta le asignamos 2rem este </w:t>
+      </w:r>
+      <w:r>
+        <w:rPr>
+          <w:rFonts w:ascii="Arial" w:hAnsi="Arial" w:cs="Arial"/>
+          <w:color w:val="4A4A4A"/>
+        </w:rPr>
+        <w:t>hará</w:t>
+      </w:r>
+      <w:r>
+        <w:rPr>
+          <w:rFonts w:ascii="Arial" w:hAnsi="Arial" w:cs="Arial"/>
+          <w:color w:val="4A4A4A"/>
+        </w:rPr>
+        <w:t xml:space="preserve"> referencia a 20px, o si por ejemplo le damos un valor de 1.5rem su valor </w:t>
+      </w:r>
+      <w:r>
+        <w:rPr>
+          <w:rFonts w:ascii="Arial" w:hAnsi="Arial" w:cs="Arial"/>
+          <w:color w:val="4A4A4A"/>
+        </w:rPr>
+        <w:t>será</w:t>
+      </w:r>
+      <w:r>
+        <w:rPr>
+          <w:rFonts w:ascii="Arial" w:hAnsi="Arial" w:cs="Arial"/>
+          <w:color w:val="4A4A4A"/>
+        </w:rPr>
+        <w:t xml:space="preserve"> de 15px</w:t>
+      </w:r>
+    </w:p>
+    <w:p>
+      <w:pPr>
+        <w:spacing w:after="0"/>
+        <w:rPr>
+          <w:lang w:val="en-US"/>
+        </w:rPr>
+      </w:pPr>
+    </w:p>
+    <w:p>
+      <w:pPr>
+        <w:spacing w:after="0"/>
+        <w:rPr>
+          <w:lang w:val="en-US"/>
+        </w:rPr>
+      </w:pPr>
+    </w:p>
+    <w:p>
+      <w:pPr>
+        <w:spacing w:after="0"/>
+        <w:rPr>
+          <w:lang w:val="en-US"/>
+        </w:rPr>
+      </w:pPr>
+      <w:r>
+        <w:rPr>
+          <w:b/>
+          <w:lang w:val="en-US"/>
+        </w:rPr>
+        <w:t>Max-width / max-height</w:t>
+      </w:r>
+      <w:r>
+        <w:rPr>
+          <w:b/>
+          <w:lang w:val="en-US"/>
+        </w:rPr>
+        <w:t xml:space="preserve">:  </w:t>
+      </w:r>
+      <w:proofErr w:type="spellStart"/>
+      <w:r>
+        <w:rPr>
+          <w:lang w:val="en-US"/>
+        </w:rPr>
+        <w:t>maximo</w:t>
+      </w:r>
+      <w:proofErr w:type="spellEnd"/>
+      <w:r>
+        <w:rPr>
+          <w:lang w:val="en-US"/>
+        </w:rPr>
+        <w:t xml:space="preserve"> valor hasta el </w:t>
+      </w:r>
+      <w:proofErr w:type="spellStart"/>
+      <w:r>
+        <w:rPr>
+          <w:lang w:val="en-US"/>
+        </w:rPr>
+        <w:t>cual</w:t>
+      </w:r>
+      <w:proofErr w:type="spellEnd"/>
+      <w:r>
+        <w:rPr>
+          <w:lang w:val="en-US"/>
+        </w:rPr>
+        <w:t xml:space="preserve"> </w:t>
+      </w:r>
+      <w:proofErr w:type="spellStart"/>
+      <w:r>
+        <w:rPr>
+          <w:lang w:val="en-US"/>
+        </w:rPr>
+        <w:t>puede</w:t>
+      </w:r>
+      <w:proofErr w:type="spellEnd"/>
+      <w:r>
+        <w:rPr>
+          <w:lang w:val="en-US"/>
+        </w:rPr>
+        <w:t xml:space="preserve"> </w:t>
+      </w:r>
+      <w:proofErr w:type="spellStart"/>
+      <w:r>
+        <w:rPr>
+          <w:lang w:val="en-US"/>
+        </w:rPr>
+        <w:t>crecer</w:t>
+      </w:r>
+      <w:proofErr w:type="spellEnd"/>
+      <w:r>
+        <w:rPr>
+          <w:lang w:val="en-US"/>
+        </w:rPr>
+        <w:t xml:space="preserve"> </w:t>
+      </w:r>
+      <w:proofErr w:type="gramStart"/>
+      <w:r>
+        <w:rPr>
+          <w:lang w:val="en-US"/>
+        </w:rPr>
+        <w:t>un</w:t>
+      </w:r>
+      <w:proofErr w:type="gramEnd"/>
+      <w:r>
+        <w:rPr>
+          <w:lang w:val="en-US"/>
+        </w:rPr>
+        <w:t xml:space="preserve"> </w:t>
+      </w:r>
+      <w:proofErr w:type="spellStart"/>
+      <w:r>
+        <w:rPr>
+          <w:lang w:val="en-US"/>
+        </w:rPr>
+        <w:t>elemento</w:t>
+      </w:r>
+      <w:proofErr w:type="spellEnd"/>
+    </w:p>
+    <w:p>
+      <w:pPr>
+        <w:spacing w:after="0"/>
+        <w:rPr>
+          <w:lang w:val="en-US"/>
+        </w:rPr>
+      </w:pPr>
+      <w:r>
+        <w:rPr>
+          <w:b/>
+          <w:lang w:val="en-US"/>
+        </w:rPr>
+        <w:t>Min-width / min-height</w:t>
+      </w:r>
+      <w:r>
+        <w:rPr>
+          <w:b/>
+          <w:lang w:val="en-US"/>
+        </w:rPr>
+        <w:t xml:space="preserve">: </w:t>
+      </w:r>
+      <w:proofErr w:type="spellStart"/>
+      <w:r>
+        <w:rPr>
+          <w:lang w:val="en-US"/>
+        </w:rPr>
+        <w:t>minimo</w:t>
+      </w:r>
+      <w:proofErr w:type="spellEnd"/>
+      <w:r>
+        <w:rPr>
+          <w:lang w:val="en-US"/>
+        </w:rPr>
+        <w:t xml:space="preserve"> valor hasta le </w:t>
+      </w:r>
+      <w:proofErr w:type="spellStart"/>
+      <w:r>
+        <w:rPr>
+          <w:lang w:val="en-US"/>
+        </w:rPr>
+        <w:t>cual</w:t>
+      </w:r>
+      <w:proofErr w:type="spellEnd"/>
+      <w:r>
+        <w:rPr>
+          <w:lang w:val="en-US"/>
+        </w:rPr>
+        <w:t xml:space="preserve"> </w:t>
+      </w:r>
+      <w:proofErr w:type="spellStart"/>
+      <w:r>
+        <w:rPr>
+          <w:lang w:val="en-US"/>
+        </w:rPr>
+        <w:t>puede</w:t>
+      </w:r>
+      <w:proofErr w:type="spellEnd"/>
+      <w:r>
+        <w:rPr>
+          <w:lang w:val="en-US"/>
+        </w:rPr>
+        <w:t xml:space="preserve"> </w:t>
+      </w:r>
+      <w:proofErr w:type="spellStart"/>
+      <w:r>
+        <w:rPr>
+          <w:lang w:val="en-US"/>
+        </w:rPr>
+        <w:t>decrecer</w:t>
+      </w:r>
+      <w:proofErr w:type="spellEnd"/>
+      <w:r>
+        <w:rPr>
+          <w:lang w:val="en-US"/>
+        </w:rPr>
+        <w:t xml:space="preserve"> </w:t>
+      </w:r>
+      <w:proofErr w:type="gramStart"/>
+      <w:r>
+        <w:rPr>
+          <w:lang w:val="en-US"/>
+        </w:rPr>
+        <w:t>un</w:t>
+      </w:r>
+      <w:proofErr w:type="gramEnd"/>
+      <w:r>
+        <w:rPr>
+          <w:lang w:val="en-US"/>
+        </w:rPr>
+        <w:t xml:space="preserve"> </w:t>
+      </w:r>
+      <w:proofErr w:type="spellStart"/>
+      <w:r>
+        <w:rPr>
+          <w:lang w:val="en-US"/>
+        </w:rPr>
+        <w:t>elemento</w:t>
+      </w:r>
+      <w:proofErr w:type="spellEnd"/>
+    </w:p>
+    <w:p>
+      <w:pPr>
+        <w:spacing w:after="0"/>
+        <w:rPr>
+          <w:lang w:val="en-US"/>
+        </w:rPr>
+      </w:pPr>
+      <w:proofErr w:type="spellStart"/>
+      <w:proofErr w:type="gramStart"/>
+      <w:r>
+        <w:rPr>
+          <w:b/>
+          <w:lang w:val="en-US"/>
+        </w:rPr>
+        <w:t>vw</w:t>
+      </w:r>
+      <w:proofErr w:type="spellEnd"/>
+      <w:r>
+        <w:rPr>
+          <w:b/>
+          <w:lang w:val="en-US"/>
+        </w:rPr>
+        <w:t xml:space="preserve"> </w:t>
+      </w:r>
+      <w:r>
+        <w:rPr>
+          <w:b/>
+          <w:lang w:val="en-US"/>
+        </w:rPr>
+        <w:t>:</w:t>
+      </w:r>
+      <w:proofErr w:type="gramEnd"/>
+      <w:r>
+        <w:rPr>
+          <w:b/>
+          <w:lang w:val="en-US"/>
+        </w:rPr>
+        <w:t xml:space="preserve"> </w:t>
+      </w:r>
+      <w:proofErr w:type="spellStart"/>
+      <w:r>
+        <w:rPr>
+          <w:lang w:val="en-US"/>
+        </w:rPr>
+        <w:t>Ocupa</w:t>
+      </w:r>
+      <w:proofErr w:type="spellEnd"/>
+      <w:r>
+        <w:rPr>
+          <w:lang w:val="en-US"/>
+        </w:rPr>
+        <w:t xml:space="preserve"> </w:t>
+      </w:r>
+      <w:proofErr w:type="spellStart"/>
+      <w:r>
+        <w:rPr>
+          <w:lang w:val="en-US"/>
+        </w:rPr>
+        <w:t>todo</w:t>
+      </w:r>
+      <w:proofErr w:type="spellEnd"/>
+      <w:r>
+        <w:rPr>
+          <w:lang w:val="en-US"/>
+        </w:rPr>
+        <w:t xml:space="preserve"> el ancho de la </w:t>
+      </w:r>
+      <w:proofErr w:type="spellStart"/>
+      <w:r>
+        <w:rPr>
+          <w:lang w:val="en-US"/>
+        </w:rPr>
+        <w:t>ventana</w:t>
+      </w:r>
+      <w:proofErr w:type="spellEnd"/>
+    </w:p>
+    <w:p>
+      <w:pPr>
+        <w:spacing w:after="0"/>
+        <w:rPr>
+          <w:lang w:val="en-US"/>
+        </w:rPr>
+      </w:pPr>
+      <w:proofErr w:type="spellStart"/>
+      <w:proofErr w:type="gramStart"/>
+      <w:r>
+        <w:rPr>
+          <w:b/>
+          <w:lang w:val="en-US"/>
+        </w:rPr>
+        <w:t>vh</w:t>
+      </w:r>
+      <w:proofErr w:type="spellEnd"/>
+      <w:r>
+        <w:rPr>
+          <w:b/>
+          <w:lang w:val="en-US"/>
+        </w:rPr>
+        <w:t xml:space="preserve"> </w:t>
+      </w:r>
+      <w:r>
+        <w:rPr>
+          <w:b/>
+          <w:lang w:val="en-US"/>
+        </w:rPr>
+        <w:t>:</w:t>
+      </w:r>
+      <w:proofErr w:type="gramEnd"/>
+      <w:r>
+        <w:rPr>
+          <w:b/>
+          <w:lang w:val="en-US"/>
+        </w:rPr>
+        <w:t xml:space="preserve"> </w:t>
+      </w:r>
+      <w:proofErr w:type="spellStart"/>
+      <w:r>
+        <w:rPr>
+          <w:lang w:val="en-US"/>
+        </w:rPr>
+        <w:t>Ocupa</w:t>
+      </w:r>
+      <w:proofErr w:type="spellEnd"/>
+      <w:r>
+        <w:rPr>
+          <w:lang w:val="en-US"/>
+        </w:rPr>
+        <w:t xml:space="preserve"> </w:t>
+      </w:r>
+      <w:proofErr w:type="spellStart"/>
+      <w:r>
+        <w:rPr>
+          <w:lang w:val="en-US"/>
+        </w:rPr>
+        <w:t>todo</w:t>
+      </w:r>
+      <w:proofErr w:type="spellEnd"/>
+      <w:r>
+        <w:rPr>
+          <w:lang w:val="en-US"/>
+        </w:rPr>
+        <w:t xml:space="preserve"> el alto de la </w:t>
+      </w:r>
+      <w:proofErr w:type="spellStart"/>
+      <w:r>
+        <w:rPr>
+          <w:lang w:val="en-US"/>
+        </w:rPr>
+        <w:t>ventana</w:t>
+      </w:r>
+      <w:proofErr w:type="spellEnd"/>
+    </w:p>
+    <w:p>
+      <w:pPr>
+        <w:spacing w:after="0"/>
+        <w:rPr>
+          <w:lang w:val="en-US"/>
+        </w:rPr>
+      </w:pPr>
+    </w:p>
+    <w:p>
+      <w:pPr>
+        <w:spacing w:after="0"/>
+        <w:jc w:val="center"/>
+        <w:rPr>
+          <w:b/>
+          <w:lang w:val="en-US"/>
+        </w:rPr>
+      </w:pPr>
+      <w:r>
+        <w:rPr>
+          <w:b/>
+          <w:lang w:val="en-US"/>
+        </w:rPr>
+        <w:t>Position</w:t>
+      </w:r>
+    </w:p>
+    <w:p>
+      <w:pPr>
+        <w:spacing w:after="0"/>
+        <w:jc w:val="center"/>
+        <w:rPr>
+          <w:b/>
+          <w:lang w:val="en-US"/>
+        </w:rPr>
+      </w:pPr>
+    </w:p>
+    <w:p>
+      <w:pPr>
+        <w:spacing w:after="0"/>
+        <w:rPr>
+          <w:b/>
+          <w:lang w:val="en-US"/>
+        </w:rPr>
+      </w:pPr>
+    </w:p>
+    <w:p>
+      <w:pPr>
+        <w:spacing w:after="0"/>
+        <w:rPr>
+          <w:lang w:val="en-US"/>
+        </w:rPr>
+      </w:pPr>
+      <w:r>
+        <w:rPr>
+          <w:noProof/>
+          <w:lang w:val="es-ES" w:eastAsia="es-ES"/>
+        </w:rPr>
+        <w:drawing>
+          <wp:inline distT="0" distB="0" distL="0" distR="0" wp14:anchorId="78D35FC5" wp14:editId="6C0A7C44">
+            <wp:extent cx="4305300" cy="2219325"/>
+            <wp:effectExtent l="0" t="0" r="0" b="9525"/>
+            <wp:docPr id="10" name="Imagen 10"/>
+            <wp:cNvGraphicFramePr>
+              <a:graphicFrameLocks xmlns:a="http://schemas.openxmlformats.org/drawingml/2006/main" noChangeAspect="1"/>
+            </wp:cNvGraphicFramePr>
+            <a:graphic xmlns:a="http://schemas.openxmlformats.org/drawingml/2006/main">
+              <a:graphicData uri="http://schemas.openxmlformats.org/drawingml/2006/picture">
+                <pic:pic xmlns:pic="http://schemas.openxmlformats.org/drawingml/2006/picture">
+                  <pic:nvPicPr>
+                    <pic:cNvPr id="1" name=""/>
+                    <pic:cNvPicPr/>
+                  </pic:nvPicPr>
+                  <pic:blipFill>
+                    <a:blip r:embed="rId18"/>
+                    <a:stretch>
+                      <a:fillRect/>
+                    </a:stretch>
+                  </pic:blipFill>
+                  <pic:spPr>
+                    <a:xfrm>
+                      <a:off x="0" y="0"/>
+                      <a:ext cx="4305300" cy="2219325"/>
+                    </a:xfrm>
+                    <a:prstGeom prst="rect">
+                      <a:avLst/>
+                    </a:prstGeom>
+                  </pic:spPr>
+                </pic:pic>
+              </a:graphicData>
+            </a:graphic>
+          </wp:inline>
+        </w:drawing>
+      </w:r>
+    </w:p>
+    <w:p>
+      <w:pPr>
+        <w:spacing w:after="0"/>
+        <w:rPr>
+          <w:lang w:val="en-US"/>
+        </w:rPr>
+      </w:pPr>
+      <w:r>
+        <w:rPr>
+          <w:b/>
+          <w:lang w:val="en-US"/>
+        </w:rPr>
+        <w:lastRenderedPageBreak/>
+        <w:t>Relative</w:t>
+      </w:r>
+      <w:r>
+        <w:rPr>
+          <w:b/>
+          <w:lang w:val="en-US"/>
+        </w:rPr>
+        <w:t xml:space="preserve">: </w:t>
+      </w:r>
+      <w:r>
+        <w:rPr>
+          <w:lang w:val="en-US"/>
+        </w:rPr>
+        <w:t xml:space="preserve">no se </w:t>
+      </w:r>
+      <w:proofErr w:type="spellStart"/>
+      <w:r>
+        <w:rPr>
+          <w:lang w:val="en-US"/>
+        </w:rPr>
+        <w:t>queda</w:t>
+      </w:r>
+      <w:proofErr w:type="spellEnd"/>
+      <w:r>
+        <w:rPr>
+          <w:lang w:val="en-US"/>
+        </w:rPr>
+        <w:t xml:space="preserve"> </w:t>
+      </w:r>
+      <w:proofErr w:type="spellStart"/>
+      <w:r>
+        <w:rPr>
+          <w:lang w:val="en-US"/>
+        </w:rPr>
+        <w:t>fijo</w:t>
+      </w:r>
+      <w:proofErr w:type="spellEnd"/>
+      <w:r>
+        <w:rPr>
+          <w:lang w:val="en-US"/>
+        </w:rPr>
+        <w:t xml:space="preserve"> el element</w:t>
+      </w:r>
+      <w:proofErr w:type="gramStart"/>
+      <w:r>
+        <w:rPr>
+          <w:lang w:val="en-US"/>
+        </w:rPr>
+        <w:t xml:space="preserve">,  </w:t>
+      </w:r>
+      <w:proofErr w:type="spellStart"/>
+      <w:r>
+        <w:rPr>
+          <w:lang w:val="en-US"/>
+        </w:rPr>
+        <w:t>permite</w:t>
+      </w:r>
+      <w:proofErr w:type="spellEnd"/>
+      <w:proofErr w:type="gramEnd"/>
+      <w:r>
+        <w:rPr>
+          <w:lang w:val="en-US"/>
+        </w:rPr>
+        <w:t xml:space="preserve"> </w:t>
+      </w:r>
+      <w:proofErr w:type="spellStart"/>
+      <w:r>
+        <w:rPr>
+          <w:lang w:val="en-US"/>
+        </w:rPr>
+        <w:t>utilizar</w:t>
+      </w:r>
+      <w:proofErr w:type="spellEnd"/>
+      <w:r>
+        <w:rPr>
+          <w:lang w:val="en-US"/>
+        </w:rPr>
+        <w:t xml:space="preserve"> top </w:t>
+      </w:r>
+      <w:proofErr w:type="spellStart"/>
+      <w:r>
+        <w:rPr>
+          <w:lang w:val="en-US"/>
+        </w:rPr>
+        <w:t>botton</w:t>
+      </w:r>
+      <w:proofErr w:type="spellEnd"/>
+      <w:r>
+        <w:rPr>
+          <w:lang w:val="en-US"/>
+        </w:rPr>
+        <w:t xml:space="preserve"> left right</w:t>
+      </w:r>
+    </w:p>
+    <w:p>
+      <w:pPr>
+        <w:spacing w:after="0"/>
+        <w:rPr>
+          <w:lang w:val="en-US"/>
+        </w:rPr>
+      </w:pPr>
+    </w:p>
+    <w:p>
+      <w:pPr>
+        <w:spacing w:after="0"/>
+        <w:jc w:val="center"/>
+        <w:rPr>
+          <w:b/>
+          <w:sz w:val="32"/>
+          <w:szCs w:val="32"/>
+          <w:lang w:val="en-US"/>
+        </w:rPr>
+      </w:pPr>
+      <w:r>
+        <w:rPr>
+          <w:b/>
+          <w:sz w:val="32"/>
+          <w:szCs w:val="32"/>
+          <w:lang w:val="en-US"/>
+        </w:rPr>
+        <w:t>Display</w:t>
+      </w:r>
       <w:bookmarkStart w:id="0" w:name="_GoBack"/>
       <w:bookmarkEnd w:id="0"/>
+    </w:p>
+    <w:p>
+      <w:pPr>
+        <w:spacing w:after="0"/>
+        <w:jc w:val="center"/>
+        <w:rPr>
+          <w:lang w:val="en-US"/>
+        </w:rPr>
+      </w:pPr>
+    </w:p>
+    <w:p>
+      <w:pPr>
+        <w:spacing w:after="0"/>
+        <w:rPr>
+          <w:lang w:val="en-US"/>
+        </w:rPr>
+      </w:pPr>
+    </w:p>
+    <w:p>
+      <w:pPr>
+        <w:spacing w:after="0"/>
+        <w:rPr>
+          <w:lang w:val="en-US"/>
+        </w:rPr>
+      </w:pPr>
+      <w:r>
+        <w:rPr>
+          <w:noProof/>
+          <w:lang w:val="es-ES" w:eastAsia="es-ES"/>
+        </w:rPr>
+        <w:drawing>
+          <wp:inline distT="0" distB="0" distL="0" distR="0" wp14:anchorId="249A3ACE" wp14:editId="4091CCF8">
+            <wp:extent cx="5400040" cy="1831340"/>
+            <wp:effectExtent l="0" t="0" r="0" b="0"/>
+            <wp:docPr id="11" name="Imagen 11"/>
+            <wp:cNvGraphicFramePr>
+              <a:graphicFrameLocks xmlns:a="http://schemas.openxmlformats.org/drawingml/2006/main" noChangeAspect="1"/>
+            </wp:cNvGraphicFramePr>
+            <a:graphic xmlns:a="http://schemas.openxmlformats.org/drawingml/2006/main">
+              <a:graphicData uri="http://schemas.openxmlformats.org/drawingml/2006/picture">
+                <pic:pic xmlns:pic="http://schemas.openxmlformats.org/drawingml/2006/picture">
+                  <pic:nvPicPr>
+                    <pic:cNvPr id="1" name=""/>
+                    <pic:cNvPicPr/>
+                  </pic:nvPicPr>
+                  <pic:blipFill>
+                    <a:blip r:embed="rId19"/>
+                    <a:stretch>
+                      <a:fillRect/>
+                    </a:stretch>
+                  </pic:blipFill>
+                  <pic:spPr>
+                    <a:xfrm>
+                      <a:off x="0" y="0"/>
+                      <a:ext cx="5400040" cy="1831340"/>
+                    </a:xfrm>
+                    <a:prstGeom prst="rect">
+                      <a:avLst/>
+                    </a:prstGeom>
+                  </pic:spPr>
+                </pic:pic>
+              </a:graphicData>
+            </a:graphic>
+          </wp:inline>
+        </w:drawing>
+      </w:r>
+    </w:p>
+    <w:p>
+      <w:pPr>
+        <w:spacing w:after="0"/>
+        <w:rPr>
+          <w:lang w:val="en-US"/>
+        </w:rPr>
+      </w:pPr>
+    </w:p>
+    <w:p>
+      <w:pPr>
+        <w:spacing w:after="0"/>
+        <w:rPr>
+          <w:sz w:val="32"/>
+          <w:szCs w:val="32"/>
+          <w:u w:val="single"/>
+          <w:lang w:val="en-US"/>
+        </w:rPr>
+      </w:pPr>
+      <w:proofErr w:type="spellStart"/>
+      <w:r>
+        <w:rPr>
+          <w:b/>
+          <w:sz w:val="32"/>
+          <w:szCs w:val="32"/>
+          <w:lang w:val="en-US"/>
+        </w:rPr>
+        <w:t>Elemtos</w:t>
+      </w:r>
+      <w:proofErr w:type="spellEnd"/>
+      <w:r>
+        <w:rPr>
+          <w:b/>
+          <w:sz w:val="32"/>
+          <w:szCs w:val="32"/>
+          <w:lang w:val="en-US"/>
+        </w:rPr>
+        <w:t xml:space="preserve"> </w:t>
+      </w:r>
+      <w:proofErr w:type="spellStart"/>
+      <w:r>
+        <w:rPr>
+          <w:b/>
+          <w:sz w:val="32"/>
+          <w:szCs w:val="32"/>
+          <w:lang w:val="en-US"/>
+        </w:rPr>
+        <w:t>en</w:t>
+      </w:r>
+      <w:proofErr w:type="spellEnd"/>
+      <w:r>
+        <w:rPr>
+          <w:b/>
+          <w:sz w:val="32"/>
+          <w:szCs w:val="32"/>
+          <w:lang w:val="en-US"/>
+        </w:rPr>
+        <w:t xml:space="preserve"> </w:t>
+      </w:r>
+      <w:proofErr w:type="gramStart"/>
+      <w:r>
+        <w:rPr>
+          <w:b/>
+          <w:sz w:val="32"/>
+          <w:szCs w:val="32"/>
+          <w:lang w:val="en-US"/>
+        </w:rPr>
+        <w:t>un</w:t>
+      </w:r>
+      <w:proofErr w:type="gramEnd"/>
+      <w:r>
+        <w:rPr>
+          <w:b/>
+          <w:sz w:val="32"/>
+          <w:szCs w:val="32"/>
+          <w:lang w:val="en-US"/>
+        </w:rPr>
+        <w:t xml:space="preserve"> div: </w:t>
+      </w:r>
+      <w:proofErr w:type="spellStart"/>
+      <w:r>
+        <w:rPr>
+          <w:sz w:val="32"/>
+          <w:szCs w:val="32"/>
+          <w:lang w:val="en-US"/>
+        </w:rPr>
+        <w:t>por</w:t>
+      </w:r>
+      <w:proofErr w:type="spellEnd"/>
+      <w:r>
+        <w:rPr>
+          <w:sz w:val="32"/>
+          <w:szCs w:val="32"/>
+          <w:lang w:val="en-US"/>
+        </w:rPr>
+        <w:t xml:space="preserve"> default display block</w:t>
+      </w:r>
+    </w:p>
+    <w:p>
+      <w:pPr>
+        <w:spacing w:after="0"/>
+        <w:rPr>
+          <w:sz w:val="32"/>
+          <w:szCs w:val="32"/>
+          <w:lang w:val="en-US"/>
+        </w:rPr>
+      </w:pPr>
+      <w:r>
+        <w:rPr>
+          <w:b/>
+          <w:sz w:val="32"/>
+          <w:szCs w:val="32"/>
+          <w:lang w:val="en-US"/>
+        </w:rPr>
+        <w:t xml:space="preserve">Span: </w:t>
+      </w:r>
+      <w:r>
+        <w:rPr>
+          <w:sz w:val="32"/>
+          <w:szCs w:val="32"/>
+          <w:lang w:val="en-US"/>
+        </w:rPr>
+        <w:t>pone display inline</w:t>
+      </w:r>
+    </w:p>
+    <w:p>
+      <w:pPr>
+        <w:spacing w:after="0"/>
+        <w:rPr>
+          <w:b/>
+          <w:sz w:val="32"/>
+          <w:szCs w:val="32"/>
+          <w:lang w:val="en-US"/>
+        </w:rPr>
+      </w:pPr>
     </w:p>
     <w:sectPr>
       <w:pgSz w:w="11906" w:h="16838"/>
@@ -14406,6 +15868,35 @@
       <w:u w:val="single"/>
     </w:rPr>
   </w:style>
+  <w:style w:type="paragraph" w:styleId="NormalWeb">
+    <w:name w:val="Normal (Web)"/>
+    <w:basedOn w:val="Normal"/>
+    <w:uiPriority w:val="99"/>
+    <w:semiHidden/>
+    <w:unhideWhenUsed/>
+    <w:rsid w:val="00D46491"/>
+    <w:pPr>
+      <w:spacing w:before="100" w:beforeAutospacing="1" w:after="100" w:afterAutospacing="1" w:line="240" w:lineRule="auto"/>
+    </w:pPr>
+    <w:rPr>
+      <w:rFonts w:ascii="Times New Roman" w:eastAsia="Times New Roman" w:hAnsi="Times New Roman" w:cs="Times New Roman"/>
+      <w:sz w:val="24"/>
+      <w:szCs w:val="24"/>
+      <w:lang w:val="es-ES" w:eastAsia="es-ES"/>
+    </w:rPr>
+  </w:style>
+  <w:style w:type="character" w:styleId="Hipervnculovisitado">
+    <w:name w:val="FollowedHyperlink"/>
+    <w:basedOn w:val="Fuentedeprrafopredeter"/>
+    <w:uiPriority w:val="99"/>
+    <w:semiHidden/>
+    <w:unhideWhenUsed/>
+    <w:rsid w:val="004D76BF"/>
+    <w:rPr>
+      <w:color w:val="954F72" w:themeColor="followedHyperlink"/>
+      <w:u w:val="single"/>
+    </w:rPr>
+  </w:style>
 </w:styles>
 </file>
 

</xml_diff>